<commit_message>
Update Documentação Projeto Integrador.docx
</commit_message>
<xml_diff>
--- a/img/Documentação Projeto Integrador.docx
+++ b/img/Documentação Projeto Integrador.docx
@@ -1,6 +1,6 @@
 
 <file path=word/document.xml><?xml version="1.0" encoding="utf-8"?>
-<w:document xmlns:wpc="http://schemas.microsoft.com/office/word/2010/wordprocessingCanvas" xmlns:cx="http://schemas.microsoft.com/office/drawing/2014/chartex" xmlns:cx1="http://schemas.microsoft.com/office/drawing/2015/9/8/chartex" xmlns:cx2="http://schemas.microsoft.com/office/drawing/2015/10/21/chartex" xmlns:cx3="http://schemas.microsoft.com/office/drawing/2016/5/9/chartex" xmlns:cx4="http://schemas.microsoft.com/office/drawing/2016/5/10/chartex" xmlns:cx5="http://schemas.microsoft.com/office/drawing/2016/5/11/chartex" xmlns:cx6="http://schemas.microsoft.com/office/drawing/2016/5/12/chartex" xmlns:cx7="http://schemas.microsoft.com/office/drawing/2016/5/13/chartex" xmlns:cx8="http://schemas.microsoft.com/office/drawing/2016/5/14/chartex" xmlns:mc="http://schemas.openxmlformats.org/markup-compatibility/2006" xmlns:aink="http://schemas.microsoft.com/office/drawing/2016/ink" xmlns:am3d="http://schemas.microsoft.com/office/drawing/2017/model3d" xmlns:o="urn:schemas-microsoft-com:office:office" xmlns:r="http://schemas.openxmlformats.org/officeDocument/2006/relationships" xmlns:m="http://schemas.openxmlformats.org/officeDocument/2006/math" xmlns:v="urn:schemas-microsoft-com:vml" xmlns:wp14="http://schemas.microsoft.com/office/word/2010/wordprocessingDrawing" xmlns:wp="http://schemas.openxmlformats.org/drawingml/2006/wordprocessingDrawing" xmlns:w10="urn:schemas-microsoft-com:office:word" xmlns:w="http://schemas.openxmlformats.org/wordprocessingml/2006/main" xmlns:w14="http://schemas.microsoft.com/office/word/2010/wordml" xmlns:w15="http://schemas.microsoft.com/office/word/2012/wordml" xmlns:w16cid="http://schemas.microsoft.com/office/word/2016/wordml/cid" xmlns:w16se="http://schemas.microsoft.com/office/word/2015/wordml/symex" xmlns:wpg="http://schemas.microsoft.com/office/word/2010/wordprocessingGroup" xmlns:wpi="http://schemas.microsoft.com/office/word/2010/wordprocessingInk" xmlns:wne="http://schemas.microsoft.com/office/word/2006/wordml" xmlns:wps="http://schemas.microsoft.com/office/word/2010/wordprocessingShape" mc:Ignorable="w14 w15 w16se w16cid wp14">
+<w:document xmlns:wpc="http://schemas.microsoft.com/office/word/2010/wordprocessingCanvas" xmlns:cx="http://schemas.microsoft.com/office/drawing/2014/chartex" xmlns:cx1="http://schemas.microsoft.com/office/drawing/2015/9/8/chartex" xmlns:cx2="http://schemas.microsoft.com/office/drawing/2015/10/21/chartex" xmlns:cx3="http://schemas.microsoft.com/office/drawing/2016/5/9/chartex" xmlns:cx4="http://schemas.microsoft.com/office/drawing/2016/5/10/chartex" xmlns:cx5="http://schemas.microsoft.com/office/drawing/2016/5/11/chartex" xmlns:cx6="http://schemas.microsoft.com/office/drawing/2016/5/12/chartex" xmlns:cx7="http://schemas.microsoft.com/office/drawing/2016/5/13/chartex" xmlns:cx8="http://schemas.microsoft.com/office/drawing/2016/5/14/chartex" xmlns:mc="http://schemas.openxmlformats.org/markup-compatibility/2006" xmlns:aink="http://schemas.microsoft.com/office/drawing/2016/ink" xmlns:am3d="http://schemas.microsoft.com/office/drawing/2017/model3d" xmlns:o="urn:schemas-microsoft-com:office:office" xmlns:oel="http://schemas.microsoft.com/office/2019/extlst" xmlns:r="http://schemas.openxmlformats.org/officeDocument/2006/relationships" xmlns:m="http://schemas.openxmlformats.org/officeDocument/2006/math" xmlns:v="urn:schemas-microsoft-com:vml" xmlns:wp14="http://schemas.microsoft.com/office/word/2010/wordprocessingDrawing" xmlns:wp="http://schemas.openxmlformats.org/drawingml/2006/wordprocessingDrawing" xmlns:w10="urn:schemas-microsoft-com:office:word" xmlns:w="http://schemas.openxmlformats.org/wordprocessingml/2006/main" xmlns:w14="http://schemas.microsoft.com/office/word/2010/wordml" xmlns:w15="http://schemas.microsoft.com/office/word/2012/wordml" xmlns:w16cex="http://schemas.microsoft.com/office/word/2018/wordml/cex" xmlns:w16cid="http://schemas.microsoft.com/office/word/2016/wordml/cid" xmlns:w16="http://schemas.microsoft.com/office/word/2018/wordml" xmlns:w16du="http://schemas.microsoft.com/office/word/2023/wordml/word16du" xmlns:w16sdtdh="http://schemas.microsoft.com/office/word/2020/wordml/sdtdatahash" xmlns:w16se="http://schemas.microsoft.com/office/word/2015/wordml/symex" xmlns:wpg="http://schemas.microsoft.com/office/word/2010/wordprocessingGroup" xmlns:wpi="http://schemas.microsoft.com/office/word/2010/wordprocessingInk" xmlns:wne="http://schemas.microsoft.com/office/word/2006/wordml" xmlns:wps="http://schemas.microsoft.com/office/word/2010/wordprocessingShape" mc:Ignorable="w14 w15 w16se w16cid w16 w16cex w16sdtdh w16du wp14">
   <w:body>
     <w:p>
       <w:pPr>
@@ -37,7 +37,7 @@
           <w:szCs w:val="24"/>
         </w:rPr>
         <w:drawing>
-          <wp:inline distT="0" distB="0" distL="0" distR="0">
+          <wp:inline distT="0" distB="0" distL="0" distR="0" wp14:anchorId="6FF89619" wp14:editId="2EA32336">
             <wp:extent cx="597535" cy="501894"/>
             <wp:effectExtent l="0" t="0" r="0" b="0"/>
             <wp:docPr id="5" name="Imagem 5"/>
@@ -263,16 +263,7 @@
           <w:sz w:val="24"/>
           <w:szCs w:val="24"/>
         </w:rPr>
-        <w:t xml:space="preserve">O </w:t>
-      </w:r>
-      <w:proofErr w:type="gramStart"/>
-      <w:r>
-        <w:rPr>
-          <w:rFonts w:ascii="Times New Roman" w:hAnsi="Times New Roman" w:cs="Times New Roman"/>
-          <w:sz w:val="24"/>
-          <w:szCs w:val="24"/>
-        </w:rPr>
-        <w:t xml:space="preserve">aplicativo </w:t>
+        <w:t xml:space="preserve">O aplicativo </w:t>
       </w:r>
       <w:proofErr w:type="spellStart"/>
       <w:r>
@@ -284,7 +275,6 @@
         <w:t>EntrAi</w:t>
       </w:r>
       <w:proofErr w:type="spellEnd"/>
-      <w:proofErr w:type="gramEnd"/>
       <w:r>
         <w:rPr>
           <w:rFonts w:ascii="Times New Roman" w:hAnsi="Times New Roman" w:cs="Times New Roman"/>
@@ -673,18 +663,8 @@
           <w:sz w:val="24"/>
           <w:szCs w:val="24"/>
         </w:rPr>
-        <w:t xml:space="preserve">O aplicativo terá </w:t>
-      </w:r>
-      <w:proofErr w:type="gramStart"/>
-      <w:r>
-        <w:rPr>
-          <w:rFonts w:ascii="Times New Roman" w:hAnsi="Times New Roman" w:cs="Times New Roman"/>
-          <w:sz w:val="24"/>
-          <w:szCs w:val="24"/>
-        </w:rPr>
-        <w:t>duas parte</w:t>
-      </w:r>
-      <w:proofErr w:type="gramEnd"/>
+        <w:t>O aplicativo terá duas parte</w:t>
+      </w:r>
       <w:r>
         <w:rPr>
           <w:rFonts w:ascii="Times New Roman" w:hAnsi="Times New Roman" w:cs="Times New Roman"/>
@@ -1040,301 +1020,1179 @@
           <w:sz w:val="24"/>
           <w:szCs w:val="24"/>
         </w:rPr>
-        <w:t>Custo estimado para o desenvolvimento do aplicativo</w:t>
-      </w:r>
+        <w:t>Custo para o cliente</w:t>
+      </w:r>
+    </w:p>
+    <w:p>
+      <w:pPr>
+        <w:ind w:firstLine="708"/>
+        <w:jc w:val="both"/>
+        <w:rPr>
+          <w:rFonts w:ascii="Times New Roman" w:hAnsi="Times New Roman" w:cs="Times New Roman"/>
+          <w:b/>
+          <w:sz w:val="24"/>
+          <w:szCs w:val="24"/>
+        </w:rPr>
+      </w:pPr>
+      <w:r>
+        <w:rPr>
+          <w:rFonts w:ascii="Times New Roman" w:hAnsi="Times New Roman" w:cs="Times New Roman"/>
+          <w:sz w:val="24"/>
+          <w:szCs w:val="24"/>
+        </w:rPr>
+        <w:t>Funcionaria como uma assinatura de serviço</w:t>
+      </w:r>
+      <w:r>
+        <w:rPr>
+          <w:rFonts w:ascii="Times New Roman" w:hAnsi="Times New Roman" w:cs="Times New Roman"/>
+          <w:sz w:val="24"/>
+          <w:szCs w:val="24"/>
+        </w:rPr>
+        <w:t>.</w:t>
+      </w:r>
+    </w:p>
+    <w:p>
+      <w:pPr>
+        <w:jc w:val="both"/>
+        <w:rPr>
+          <w:rFonts w:ascii="Times New Roman" w:hAnsi="Times New Roman" w:cs="Times New Roman"/>
+          <w:b/>
+          <w:sz w:val="24"/>
+          <w:szCs w:val="24"/>
+        </w:rPr>
+      </w:pPr>
+      <w:r>
+        <w:rPr>
+          <w:rFonts w:ascii="Times New Roman" w:hAnsi="Times New Roman" w:cs="Times New Roman"/>
+          <w:b/>
+          <w:sz w:val="24"/>
+          <w:szCs w:val="24"/>
+        </w:rPr>
+        <w:t xml:space="preserve">Viabilidade Técnica </w:t>
+      </w:r>
+    </w:p>
+    <w:p>
+      <w:pPr>
+        <w:ind w:firstLine="708"/>
+        <w:jc w:val="both"/>
+        <w:rPr>
+          <w:rFonts w:ascii="Times New Roman" w:hAnsi="Times New Roman" w:cs="Times New Roman"/>
+          <w:bCs/>
+          <w:sz w:val="24"/>
+          <w:szCs w:val="24"/>
+        </w:rPr>
+      </w:pPr>
+      <w:r>
+        <w:rPr>
+          <w:rFonts w:ascii="Times New Roman" w:hAnsi="Times New Roman" w:cs="Times New Roman"/>
+          <w:bCs/>
+          <w:sz w:val="24"/>
+          <w:szCs w:val="24"/>
+        </w:rPr>
+        <w:t>O desenvolvimento de um aplicativo de registro de ponto visa otimizar o controle de jornada de trabalho e garantir conformidade legal. Este projeto tem como objetivo facilitar o registro de entrada e saída dos funcionários, permitindo também a geração de relatórios detalhados sobre as horas trabalhadas.</w:t>
+      </w:r>
+    </w:p>
+    <w:p>
+      <w:pPr>
+        <w:ind w:firstLine="708"/>
+        <w:jc w:val="both"/>
+        <w:rPr>
+          <w:rFonts w:ascii="Times New Roman" w:hAnsi="Times New Roman" w:cs="Times New Roman"/>
+          <w:bCs/>
+          <w:sz w:val="24"/>
+          <w:szCs w:val="24"/>
+        </w:rPr>
+      </w:pPr>
+      <w:r>
+        <w:rPr>
+          <w:rFonts w:ascii="Times New Roman" w:hAnsi="Times New Roman" w:cs="Times New Roman"/>
+          <w:bCs/>
+          <w:sz w:val="24"/>
+          <w:szCs w:val="24"/>
+        </w:rPr>
+        <w:t xml:space="preserve">Para isso, propõe-se utilizar tecnologias como </w:t>
+      </w:r>
+      <w:proofErr w:type="spellStart"/>
+      <w:r>
+        <w:rPr>
+          <w:rFonts w:ascii="Times New Roman" w:hAnsi="Times New Roman" w:cs="Times New Roman"/>
+          <w:bCs/>
+          <w:sz w:val="24"/>
+          <w:szCs w:val="24"/>
+        </w:rPr>
+        <w:t>React</w:t>
+      </w:r>
+      <w:proofErr w:type="spellEnd"/>
+      <w:r>
+        <w:rPr>
+          <w:rFonts w:ascii="Times New Roman" w:hAnsi="Times New Roman" w:cs="Times New Roman"/>
+          <w:bCs/>
+          <w:sz w:val="24"/>
+          <w:szCs w:val="24"/>
+        </w:rPr>
+        <w:t xml:space="preserve"> </w:t>
+      </w:r>
+      <w:proofErr w:type="spellStart"/>
+      <w:r>
+        <w:rPr>
+          <w:rFonts w:ascii="Times New Roman" w:hAnsi="Times New Roman" w:cs="Times New Roman"/>
+          <w:bCs/>
+          <w:sz w:val="24"/>
+          <w:szCs w:val="24"/>
+        </w:rPr>
+        <w:t>Native</w:t>
+      </w:r>
+      <w:proofErr w:type="spellEnd"/>
+      <w:r>
+        <w:rPr>
+          <w:rFonts w:ascii="Times New Roman" w:hAnsi="Times New Roman" w:cs="Times New Roman"/>
+          <w:bCs/>
+          <w:sz w:val="24"/>
+          <w:szCs w:val="24"/>
+        </w:rPr>
+        <w:t xml:space="preserve"> ou </w:t>
+      </w:r>
+      <w:proofErr w:type="spellStart"/>
+      <w:r>
+        <w:rPr>
+          <w:rFonts w:ascii="Times New Roman" w:hAnsi="Times New Roman" w:cs="Times New Roman"/>
+          <w:bCs/>
+          <w:sz w:val="24"/>
+          <w:szCs w:val="24"/>
+        </w:rPr>
+        <w:t>Flutter</w:t>
+      </w:r>
+      <w:proofErr w:type="spellEnd"/>
+      <w:r>
+        <w:rPr>
+          <w:rFonts w:ascii="Times New Roman" w:hAnsi="Times New Roman" w:cs="Times New Roman"/>
+          <w:bCs/>
+          <w:sz w:val="24"/>
+          <w:szCs w:val="24"/>
+        </w:rPr>
+        <w:t xml:space="preserve"> para o </w:t>
+      </w:r>
+      <w:proofErr w:type="spellStart"/>
+      <w:r>
+        <w:rPr>
+          <w:rFonts w:ascii="Times New Roman" w:hAnsi="Times New Roman" w:cs="Times New Roman"/>
+          <w:bCs/>
+          <w:sz w:val="24"/>
+          <w:szCs w:val="24"/>
+        </w:rPr>
+        <w:t>frontend</w:t>
+      </w:r>
+      <w:proofErr w:type="spellEnd"/>
+      <w:r>
+        <w:rPr>
+          <w:rFonts w:ascii="Times New Roman" w:hAnsi="Times New Roman" w:cs="Times New Roman"/>
+          <w:bCs/>
+          <w:sz w:val="24"/>
+          <w:szCs w:val="24"/>
+        </w:rPr>
+        <w:t xml:space="preserve">, e Node.js ou Django para o </w:t>
+      </w:r>
+      <w:proofErr w:type="spellStart"/>
+      <w:r>
+        <w:rPr>
+          <w:rFonts w:ascii="Times New Roman" w:hAnsi="Times New Roman" w:cs="Times New Roman"/>
+          <w:bCs/>
+          <w:sz w:val="24"/>
+          <w:szCs w:val="24"/>
+        </w:rPr>
+        <w:t>backend</w:t>
+      </w:r>
+      <w:proofErr w:type="spellEnd"/>
+      <w:r>
+        <w:rPr>
+          <w:rFonts w:ascii="Times New Roman" w:hAnsi="Times New Roman" w:cs="Times New Roman"/>
+          <w:bCs/>
+          <w:sz w:val="24"/>
+          <w:szCs w:val="24"/>
+        </w:rPr>
+        <w:t xml:space="preserve">. O armazenamento dos dados será feito em bancos como PostgreSQL ou </w:t>
+      </w:r>
+      <w:proofErr w:type="spellStart"/>
+      <w:r>
+        <w:rPr>
+          <w:rFonts w:ascii="Times New Roman" w:hAnsi="Times New Roman" w:cs="Times New Roman"/>
+          <w:bCs/>
+          <w:sz w:val="24"/>
+          <w:szCs w:val="24"/>
+        </w:rPr>
+        <w:t>MongoDB</w:t>
+      </w:r>
+      <w:proofErr w:type="spellEnd"/>
+      <w:r>
+        <w:rPr>
+          <w:rFonts w:ascii="Times New Roman" w:hAnsi="Times New Roman" w:cs="Times New Roman"/>
+          <w:bCs/>
+          <w:sz w:val="24"/>
+          <w:szCs w:val="24"/>
+        </w:rPr>
+        <w:t>, garantindo segurança e eficiência. A arquitetura será baseada em um modelo cliente-servidor, permitindo uma interação fluida entre usuários e o sistema.</w:t>
+      </w:r>
+    </w:p>
+    <w:p>
+      <w:pPr>
+        <w:ind w:firstLine="708"/>
+        <w:jc w:val="both"/>
+        <w:rPr>
+          <w:rFonts w:ascii="Times New Roman" w:hAnsi="Times New Roman" w:cs="Times New Roman"/>
+          <w:bCs/>
+          <w:sz w:val="24"/>
+          <w:szCs w:val="24"/>
+        </w:rPr>
+      </w:pPr>
+      <w:r>
+        <w:rPr>
+          <w:rFonts w:ascii="Times New Roman" w:hAnsi="Times New Roman" w:cs="Times New Roman"/>
+          <w:bCs/>
+          <w:sz w:val="24"/>
+          <w:szCs w:val="24"/>
+        </w:rPr>
+        <w:t xml:space="preserve">É essencial que o aplicativo esteja em conformidade com a Lei Geral de Proteção de Dados (LGPD) e as normas do Ministério do Trabalho, assegurando a proteção dos </w:t>
+      </w:r>
+      <w:r>
+        <w:rPr>
+          <w:rFonts w:ascii="Times New Roman" w:hAnsi="Times New Roman" w:cs="Times New Roman"/>
+          <w:bCs/>
+          <w:sz w:val="24"/>
+          <w:szCs w:val="24"/>
+        </w:rPr>
+        <w:lastRenderedPageBreak/>
+        <w:t>dados pessoais e o respeito aos direitos trabalhistas. A equipe de desenvolvimento possui as habilidades necessárias, e os custos estimados são equilibrados em relação aos benefícios esperados.</w:t>
+      </w:r>
+    </w:p>
+    <w:p>
+      <w:pPr>
+        <w:ind w:firstLine="708"/>
+        <w:jc w:val="both"/>
+        <w:rPr>
+          <w:rFonts w:ascii="Times New Roman" w:hAnsi="Times New Roman" w:cs="Times New Roman"/>
+          <w:bCs/>
+          <w:sz w:val="24"/>
+          <w:szCs w:val="24"/>
+        </w:rPr>
+      </w:pPr>
+      <w:r>
+        <w:rPr>
+          <w:rFonts w:ascii="Times New Roman" w:hAnsi="Times New Roman" w:cs="Times New Roman"/>
+          <w:bCs/>
+          <w:sz w:val="24"/>
+          <w:szCs w:val="24"/>
+        </w:rPr>
+        <w:t>Por fim, um cronograma detalhado será elaborado para guiar o desenvolvimento, considerando etapas de levantamento de requisitos, testes e lançamento. Com isso, conclui-se que o aplicativo é viável e tem grande potencial para melhorar a gestão de jornada de trabalho nas empresas.</w:t>
+      </w:r>
+    </w:p>
+    <w:p>
+      <w:pPr>
+        <w:jc w:val="both"/>
+        <w:rPr>
+          <w:rFonts w:ascii="Times New Roman" w:hAnsi="Times New Roman" w:cs="Times New Roman"/>
+          <w:b/>
+          <w:sz w:val="24"/>
+          <w:szCs w:val="24"/>
+        </w:rPr>
+      </w:pPr>
+      <w:r>
+        <w:rPr>
+          <w:rFonts w:ascii="Times New Roman" w:hAnsi="Times New Roman" w:cs="Times New Roman"/>
+          <w:b/>
+          <w:sz w:val="24"/>
+          <w:szCs w:val="24"/>
+        </w:rPr>
+        <w:t>Infraestrutura</w:t>
+      </w:r>
+    </w:p>
+    <w:p>
+      <w:pPr>
+        <w:ind w:firstLine="708"/>
+        <w:jc w:val="both"/>
+        <w:rPr>
+          <w:rFonts w:ascii="Times New Roman" w:hAnsi="Times New Roman" w:cs="Times New Roman"/>
+          <w:bCs/>
+          <w:sz w:val="24"/>
+          <w:szCs w:val="24"/>
+        </w:rPr>
+      </w:pPr>
+      <w:r>
+        <w:rPr>
+          <w:rFonts w:ascii="Times New Roman" w:hAnsi="Times New Roman" w:cs="Times New Roman"/>
+          <w:bCs/>
+          <w:sz w:val="24"/>
+          <w:szCs w:val="24"/>
+        </w:rPr>
+        <w:t>Servidores: Hospedagem em nuvem (AWS, Azure, etc.) ou servidores dedicados.</w:t>
+      </w:r>
+    </w:p>
+    <w:p>
+      <w:pPr>
+        <w:ind w:firstLine="708"/>
+        <w:jc w:val="both"/>
+        <w:rPr>
+          <w:rFonts w:ascii="Times New Roman" w:hAnsi="Times New Roman" w:cs="Times New Roman"/>
+          <w:bCs/>
+          <w:sz w:val="24"/>
+          <w:szCs w:val="24"/>
+        </w:rPr>
+      </w:pPr>
+      <w:r>
+        <w:rPr>
+          <w:rFonts w:ascii="Times New Roman" w:hAnsi="Times New Roman" w:cs="Times New Roman"/>
+          <w:bCs/>
+          <w:sz w:val="24"/>
+          <w:szCs w:val="24"/>
+        </w:rPr>
+        <w:t>Custos: R$ 500 a R$ 2.000 por mês, dependendo da escalabilidade e uso.</w:t>
+      </w:r>
+    </w:p>
+    <w:p>
+      <w:pPr>
+        <w:jc w:val="both"/>
+        <w:rPr>
+          <w:rFonts w:ascii="Times New Roman" w:hAnsi="Times New Roman" w:cs="Times New Roman"/>
+          <w:b/>
+          <w:sz w:val="24"/>
+          <w:szCs w:val="24"/>
+        </w:rPr>
+      </w:pPr>
+      <w:r>
+        <w:rPr>
+          <w:rFonts w:ascii="Times New Roman" w:hAnsi="Times New Roman" w:cs="Times New Roman"/>
+          <w:b/>
+          <w:sz w:val="24"/>
+          <w:szCs w:val="24"/>
+        </w:rPr>
+        <w:t>Licenças e Ferramentas</w:t>
+      </w:r>
+    </w:p>
+    <w:p>
+      <w:pPr>
+        <w:ind w:firstLine="708"/>
+        <w:jc w:val="both"/>
+        <w:rPr>
+          <w:rFonts w:ascii="Times New Roman" w:hAnsi="Times New Roman" w:cs="Times New Roman"/>
+          <w:bCs/>
+          <w:sz w:val="24"/>
+          <w:szCs w:val="24"/>
+        </w:rPr>
+      </w:pPr>
+      <w:r>
+        <w:rPr>
+          <w:rFonts w:ascii="Times New Roman" w:hAnsi="Times New Roman" w:cs="Times New Roman"/>
+          <w:bCs/>
+          <w:sz w:val="24"/>
+          <w:szCs w:val="24"/>
+        </w:rPr>
+        <w:t xml:space="preserve">Ferramentas de Desenvolvimento: </w:t>
+      </w:r>
+      <w:proofErr w:type="spellStart"/>
+      <w:r>
+        <w:rPr>
+          <w:rFonts w:ascii="Times New Roman" w:hAnsi="Times New Roman" w:cs="Times New Roman"/>
+          <w:bCs/>
+          <w:sz w:val="24"/>
+          <w:szCs w:val="24"/>
+        </w:rPr>
+        <w:t>IDEs</w:t>
+      </w:r>
+      <w:proofErr w:type="spellEnd"/>
+      <w:r>
+        <w:rPr>
+          <w:rFonts w:ascii="Times New Roman" w:hAnsi="Times New Roman" w:cs="Times New Roman"/>
+          <w:bCs/>
+          <w:sz w:val="24"/>
+          <w:szCs w:val="24"/>
+        </w:rPr>
+        <w:t xml:space="preserve">, ferramentas de teste e colaboração (ex.: </w:t>
+      </w:r>
+      <w:proofErr w:type="spellStart"/>
+      <w:r>
+        <w:rPr>
+          <w:rFonts w:ascii="Times New Roman" w:hAnsi="Times New Roman" w:cs="Times New Roman"/>
+          <w:bCs/>
+          <w:sz w:val="24"/>
+          <w:szCs w:val="24"/>
+        </w:rPr>
+        <w:t>Jira</w:t>
+      </w:r>
+      <w:proofErr w:type="spellEnd"/>
+      <w:r>
+        <w:rPr>
+          <w:rFonts w:ascii="Times New Roman" w:hAnsi="Times New Roman" w:cs="Times New Roman"/>
+          <w:bCs/>
+          <w:sz w:val="24"/>
+          <w:szCs w:val="24"/>
+        </w:rPr>
+        <w:t>, Slack).</w:t>
+      </w:r>
+    </w:p>
+    <w:p>
+      <w:pPr>
+        <w:ind w:firstLine="708"/>
+        <w:jc w:val="both"/>
+        <w:rPr>
+          <w:rFonts w:ascii="Times New Roman" w:hAnsi="Times New Roman" w:cs="Times New Roman"/>
+          <w:bCs/>
+          <w:sz w:val="24"/>
+          <w:szCs w:val="24"/>
+        </w:rPr>
+      </w:pPr>
+      <w:r>
+        <w:rPr>
+          <w:rFonts w:ascii="Times New Roman" w:hAnsi="Times New Roman" w:cs="Times New Roman"/>
+          <w:bCs/>
+          <w:sz w:val="24"/>
+          <w:szCs w:val="24"/>
+        </w:rPr>
+        <w:t>Custos: R$ 500 a R$ 1.500 por mês.</w:t>
+      </w:r>
+    </w:p>
+    <w:p>
+      <w:pPr>
+        <w:jc w:val="both"/>
+        <w:rPr>
+          <w:rFonts w:ascii="Times New Roman" w:hAnsi="Times New Roman" w:cs="Times New Roman"/>
+          <w:b/>
+          <w:sz w:val="24"/>
+          <w:szCs w:val="24"/>
+        </w:rPr>
+      </w:pPr>
+      <w:r>
+        <w:rPr>
+          <w:rFonts w:ascii="Times New Roman" w:hAnsi="Times New Roman" w:cs="Times New Roman"/>
+          <w:b/>
+          <w:sz w:val="24"/>
+          <w:szCs w:val="24"/>
+        </w:rPr>
+        <w:t>Levantamento de Requisitos</w:t>
+      </w:r>
+    </w:p>
+    <w:p>
+      <w:pPr>
+        <w:jc w:val="both"/>
+        <w:rPr>
+          <w:rFonts w:ascii="Times New Roman" w:hAnsi="Times New Roman" w:cs="Times New Roman"/>
+          <w:bCs/>
+          <w:sz w:val="24"/>
+          <w:szCs w:val="24"/>
+        </w:rPr>
+      </w:pPr>
+      <w:r>
+        <w:rPr>
+          <w:rFonts w:ascii="Times New Roman" w:hAnsi="Times New Roman" w:cs="Times New Roman"/>
+          <w:bCs/>
+          <w:sz w:val="24"/>
+          <w:szCs w:val="24"/>
+        </w:rPr>
+        <w:t xml:space="preserve">  </w:t>
+      </w:r>
+      <w:r>
+        <w:rPr>
+          <w:rFonts w:ascii="Times New Roman" w:hAnsi="Times New Roman" w:cs="Times New Roman"/>
+          <w:bCs/>
+          <w:sz w:val="24"/>
+          <w:szCs w:val="24"/>
+        </w:rPr>
+        <w:tab/>
+      </w:r>
+      <w:r>
+        <w:rPr>
+          <w:rFonts w:ascii="Times New Roman" w:hAnsi="Times New Roman" w:cs="Times New Roman"/>
+          <w:bCs/>
+          <w:sz w:val="24"/>
+          <w:szCs w:val="24"/>
+        </w:rPr>
+        <w:t>Descrição: Entender as necessidades dos usuários, regras de negócios e funcionalidades desejadas.</w:t>
+      </w:r>
+    </w:p>
+    <w:p>
+      <w:pPr>
+        <w:jc w:val="both"/>
+        <w:rPr>
+          <w:rFonts w:ascii="Times New Roman" w:hAnsi="Times New Roman" w:cs="Times New Roman"/>
+          <w:bCs/>
+          <w:sz w:val="24"/>
+          <w:szCs w:val="24"/>
+        </w:rPr>
+      </w:pPr>
+      <w:r>
+        <w:rPr>
+          <w:rFonts w:ascii="Times New Roman" w:hAnsi="Times New Roman" w:cs="Times New Roman"/>
+          <w:bCs/>
+          <w:sz w:val="24"/>
+          <w:szCs w:val="24"/>
+        </w:rPr>
+        <w:t xml:space="preserve">   </w:t>
+      </w:r>
+      <w:r>
+        <w:rPr>
+          <w:rFonts w:ascii="Times New Roman" w:hAnsi="Times New Roman" w:cs="Times New Roman"/>
+          <w:bCs/>
+          <w:sz w:val="24"/>
+          <w:szCs w:val="24"/>
+        </w:rPr>
+        <w:tab/>
+      </w:r>
+      <w:r>
+        <w:rPr>
+          <w:rFonts w:ascii="Times New Roman" w:hAnsi="Times New Roman" w:cs="Times New Roman"/>
+          <w:bCs/>
+          <w:sz w:val="24"/>
+          <w:szCs w:val="24"/>
+        </w:rPr>
+        <w:t>Custos: R$ 2.000 a R$ 5.000 (dependendo da complexidade e do tempo envolvido).</w:t>
+      </w:r>
+    </w:p>
+    <w:p>
+      <w:pPr>
+        <w:jc w:val="both"/>
+        <w:rPr>
+          <w:rFonts w:ascii="Times New Roman" w:hAnsi="Times New Roman" w:cs="Times New Roman"/>
+          <w:b/>
+          <w:sz w:val="24"/>
+          <w:szCs w:val="24"/>
+        </w:rPr>
+      </w:pPr>
+      <w:r>
+        <w:rPr>
+          <w:rFonts w:ascii="Times New Roman" w:hAnsi="Times New Roman" w:cs="Times New Roman"/>
+          <w:b/>
+          <w:sz w:val="24"/>
+          <w:szCs w:val="24"/>
+        </w:rPr>
+        <w:t>Planejamento do Projeto</w:t>
+      </w:r>
+    </w:p>
+    <w:p>
+      <w:pPr>
+        <w:jc w:val="both"/>
+        <w:rPr>
+          <w:rFonts w:ascii="Times New Roman" w:hAnsi="Times New Roman" w:cs="Times New Roman"/>
+          <w:bCs/>
+          <w:sz w:val="24"/>
+          <w:szCs w:val="24"/>
+        </w:rPr>
+      </w:pPr>
+      <w:r>
+        <w:rPr>
+          <w:rFonts w:ascii="Times New Roman" w:hAnsi="Times New Roman" w:cs="Times New Roman"/>
+          <w:bCs/>
+          <w:sz w:val="24"/>
+          <w:szCs w:val="24"/>
+        </w:rPr>
+        <w:t xml:space="preserve">  </w:t>
+      </w:r>
+      <w:r>
+        <w:rPr>
+          <w:rFonts w:ascii="Times New Roman" w:hAnsi="Times New Roman" w:cs="Times New Roman"/>
+          <w:bCs/>
+          <w:sz w:val="24"/>
+          <w:szCs w:val="24"/>
+        </w:rPr>
+        <w:tab/>
+      </w:r>
+      <w:r>
+        <w:rPr>
+          <w:rFonts w:ascii="Times New Roman" w:hAnsi="Times New Roman" w:cs="Times New Roman"/>
+          <w:bCs/>
+          <w:sz w:val="24"/>
+          <w:szCs w:val="24"/>
+        </w:rPr>
+        <w:t xml:space="preserve"> Descrição: Definição do cronograma, recursos e arquitetura do sistema.</w:t>
+      </w:r>
+    </w:p>
+    <w:p>
+      <w:pPr>
+        <w:jc w:val="both"/>
+        <w:rPr>
+          <w:rFonts w:ascii="Times New Roman" w:hAnsi="Times New Roman" w:cs="Times New Roman"/>
+          <w:bCs/>
+          <w:sz w:val="24"/>
+          <w:szCs w:val="24"/>
+        </w:rPr>
+      </w:pPr>
+      <w:r>
+        <w:rPr>
+          <w:rFonts w:ascii="Times New Roman" w:hAnsi="Times New Roman" w:cs="Times New Roman"/>
+          <w:bCs/>
+          <w:sz w:val="24"/>
+          <w:szCs w:val="24"/>
+        </w:rPr>
+        <w:t xml:space="preserve">   </w:t>
+      </w:r>
+      <w:r>
+        <w:rPr>
+          <w:rFonts w:ascii="Times New Roman" w:hAnsi="Times New Roman" w:cs="Times New Roman"/>
+          <w:bCs/>
+          <w:sz w:val="24"/>
+          <w:szCs w:val="24"/>
+        </w:rPr>
+        <w:tab/>
+      </w:r>
+      <w:r>
+        <w:rPr>
+          <w:rFonts w:ascii="Times New Roman" w:hAnsi="Times New Roman" w:cs="Times New Roman"/>
+          <w:bCs/>
+          <w:sz w:val="24"/>
+          <w:szCs w:val="24"/>
+        </w:rPr>
+        <w:t>Custos: R$ 1.500 a R$ 3.000.</w:t>
+      </w:r>
+    </w:p>
+    <w:p>
+      <w:pPr>
+        <w:jc w:val="both"/>
+        <w:rPr>
+          <w:rFonts w:ascii="Times New Roman" w:hAnsi="Times New Roman" w:cs="Times New Roman"/>
+          <w:b/>
+          <w:sz w:val="24"/>
+          <w:szCs w:val="24"/>
+        </w:rPr>
+      </w:pPr>
+      <w:r>
+        <w:rPr>
+          <w:rFonts w:ascii="Times New Roman" w:hAnsi="Times New Roman" w:cs="Times New Roman"/>
+          <w:b/>
+          <w:sz w:val="24"/>
+          <w:szCs w:val="24"/>
+        </w:rPr>
+        <w:t>Desenvolvimento</w:t>
+      </w:r>
+    </w:p>
+    <w:p>
+      <w:pPr>
+        <w:ind w:firstLine="708"/>
+        <w:jc w:val="both"/>
+        <w:rPr>
+          <w:rFonts w:ascii="Times New Roman" w:hAnsi="Times New Roman" w:cs="Times New Roman"/>
+          <w:bCs/>
+          <w:sz w:val="24"/>
+          <w:szCs w:val="24"/>
+        </w:rPr>
+      </w:pPr>
+      <w:r>
+        <w:rPr>
+          <w:rFonts w:ascii="Times New Roman" w:hAnsi="Times New Roman" w:cs="Times New Roman"/>
+          <w:bCs/>
+          <w:sz w:val="24"/>
+          <w:szCs w:val="24"/>
+        </w:rPr>
+        <w:t>Tecnologias: Escolha de linguagens de programação, banco de dados e frameworks.</w:t>
+      </w:r>
+    </w:p>
+    <w:p>
+      <w:pPr>
+        <w:jc w:val="both"/>
+        <w:rPr>
+          <w:rFonts w:ascii="Times New Roman" w:hAnsi="Times New Roman" w:cs="Times New Roman"/>
+          <w:bCs/>
+          <w:sz w:val="24"/>
+          <w:szCs w:val="24"/>
+        </w:rPr>
+      </w:pPr>
+      <w:r>
+        <w:rPr>
+          <w:rFonts w:ascii="Times New Roman" w:hAnsi="Times New Roman" w:cs="Times New Roman"/>
+          <w:bCs/>
+          <w:sz w:val="24"/>
+          <w:szCs w:val="24"/>
+        </w:rPr>
+        <w:t xml:space="preserve"> Custos:</w:t>
+      </w:r>
+    </w:p>
+    <w:p>
+      <w:pPr>
+        <w:jc w:val="both"/>
+        <w:rPr>
+          <w:rFonts w:ascii="Times New Roman" w:hAnsi="Times New Roman" w:cs="Times New Roman"/>
+          <w:bCs/>
+          <w:sz w:val="24"/>
+          <w:szCs w:val="24"/>
+        </w:rPr>
+      </w:pPr>
+      <w:r>
+        <w:rPr>
+          <w:rFonts w:ascii="Times New Roman" w:hAnsi="Times New Roman" w:cs="Times New Roman"/>
+          <w:bCs/>
+          <w:sz w:val="24"/>
+          <w:szCs w:val="24"/>
+        </w:rPr>
+        <w:t xml:space="preserve">    Desenvolvedores: R$ 4.000 a R$ 20.000 por mês, dependendo da experiência.</w:t>
+      </w:r>
+    </w:p>
+    <w:p>
+      <w:pPr>
+        <w:jc w:val="both"/>
+        <w:rPr>
+          <w:rFonts w:ascii="Times New Roman" w:hAnsi="Times New Roman" w:cs="Times New Roman"/>
+          <w:bCs/>
+          <w:sz w:val="24"/>
+          <w:szCs w:val="24"/>
+        </w:rPr>
+      </w:pPr>
+      <w:r>
+        <w:rPr>
+          <w:rFonts w:ascii="Times New Roman" w:hAnsi="Times New Roman" w:cs="Times New Roman"/>
+          <w:bCs/>
+          <w:sz w:val="24"/>
+          <w:szCs w:val="24"/>
+        </w:rPr>
+        <w:t xml:space="preserve">    Duração: Um projeto típico pode levar de 2 a 6 meses, dependendo da complexidade.</w:t>
+      </w:r>
+    </w:p>
+    <w:p>
+      <w:pPr>
+        <w:ind w:firstLine="708"/>
+        <w:jc w:val="both"/>
+        <w:rPr>
+          <w:rFonts w:ascii="Times New Roman" w:hAnsi="Times New Roman" w:cs="Times New Roman"/>
+          <w:bCs/>
+          <w:sz w:val="24"/>
+          <w:szCs w:val="24"/>
+        </w:rPr>
+      </w:pPr>
+      <w:r>
+        <w:rPr>
+          <w:rFonts w:ascii="Times New Roman" w:hAnsi="Times New Roman" w:cs="Times New Roman"/>
+          <w:bCs/>
+          <w:sz w:val="24"/>
+          <w:szCs w:val="24"/>
+        </w:rPr>
+        <w:t>Custos: R$ 500 a R$ 2.000 por mês, dependendo da escalabilidade e uso.</w:t>
+      </w:r>
+    </w:p>
+    <w:p>
+      <w:pPr>
+        <w:jc w:val="both"/>
+        <w:rPr>
+          <w:rFonts w:ascii="Times New Roman" w:hAnsi="Times New Roman" w:cs="Times New Roman"/>
+          <w:b/>
+          <w:sz w:val="24"/>
+          <w:szCs w:val="24"/>
+        </w:rPr>
+      </w:pPr>
+      <w:r>
+        <w:rPr>
+          <w:rFonts w:ascii="Times New Roman" w:hAnsi="Times New Roman" w:cs="Times New Roman"/>
+          <w:b/>
+          <w:sz w:val="24"/>
+          <w:szCs w:val="24"/>
+        </w:rPr>
+        <w:t>Testes</w:t>
+      </w:r>
+    </w:p>
+    <w:p>
+      <w:pPr>
+        <w:ind w:firstLine="708"/>
+        <w:jc w:val="both"/>
+        <w:rPr>
+          <w:rFonts w:ascii="Times New Roman" w:hAnsi="Times New Roman" w:cs="Times New Roman"/>
+          <w:bCs/>
+          <w:sz w:val="24"/>
+          <w:szCs w:val="24"/>
+        </w:rPr>
+      </w:pPr>
+      <w:r>
+        <w:rPr>
+          <w:rFonts w:ascii="Times New Roman" w:hAnsi="Times New Roman" w:cs="Times New Roman"/>
+          <w:bCs/>
+          <w:sz w:val="24"/>
+          <w:szCs w:val="24"/>
+        </w:rPr>
+        <w:t xml:space="preserve"> Descrição: Testes de funcionalidade, usabilidade, segurança e performance.</w:t>
+      </w:r>
+    </w:p>
+    <w:p>
+      <w:pPr>
+        <w:jc w:val="both"/>
+        <w:rPr>
+          <w:rFonts w:ascii="Times New Roman" w:hAnsi="Times New Roman" w:cs="Times New Roman"/>
+          <w:bCs/>
+          <w:sz w:val="24"/>
+          <w:szCs w:val="24"/>
+        </w:rPr>
+      </w:pPr>
+      <w:r>
+        <w:rPr>
+          <w:rFonts w:ascii="Times New Roman" w:hAnsi="Times New Roman" w:cs="Times New Roman"/>
+          <w:bCs/>
+          <w:sz w:val="24"/>
+          <w:szCs w:val="24"/>
+        </w:rPr>
+        <w:t xml:space="preserve">  </w:t>
+      </w:r>
+      <w:r>
+        <w:rPr>
+          <w:rFonts w:ascii="Times New Roman" w:hAnsi="Times New Roman" w:cs="Times New Roman"/>
+          <w:bCs/>
+          <w:sz w:val="24"/>
+          <w:szCs w:val="24"/>
+        </w:rPr>
+        <w:tab/>
+      </w:r>
+      <w:r>
+        <w:rPr>
+          <w:rFonts w:ascii="Times New Roman" w:hAnsi="Times New Roman" w:cs="Times New Roman"/>
+          <w:bCs/>
+          <w:sz w:val="24"/>
+          <w:szCs w:val="24"/>
+        </w:rPr>
+        <w:t xml:space="preserve"> Custos: R$ 3.000 a R$ 10.000 (dependendo da necessidade de testes manuais e automatizados).</w:t>
+      </w:r>
+    </w:p>
+    <w:p>
+      <w:pPr>
+        <w:jc w:val="both"/>
+        <w:rPr>
+          <w:rFonts w:ascii="Times New Roman" w:hAnsi="Times New Roman" w:cs="Times New Roman"/>
+          <w:b/>
+          <w:sz w:val="24"/>
+          <w:szCs w:val="24"/>
+        </w:rPr>
+      </w:pPr>
+      <w:r>
+        <w:rPr>
+          <w:rFonts w:ascii="Times New Roman" w:hAnsi="Times New Roman" w:cs="Times New Roman"/>
+          <w:b/>
+          <w:sz w:val="24"/>
+          <w:szCs w:val="24"/>
+        </w:rPr>
+        <w:t>Manutenção e Suporte</w:t>
+      </w:r>
+    </w:p>
+    <w:p>
+      <w:pPr>
+        <w:ind w:firstLine="708"/>
+        <w:jc w:val="both"/>
+        <w:rPr>
+          <w:rFonts w:ascii="Times New Roman" w:hAnsi="Times New Roman" w:cs="Times New Roman"/>
+          <w:bCs/>
+          <w:sz w:val="24"/>
+          <w:szCs w:val="24"/>
+        </w:rPr>
+      </w:pPr>
+      <w:r>
+        <w:rPr>
+          <w:rFonts w:ascii="Times New Roman" w:hAnsi="Times New Roman" w:cs="Times New Roman"/>
+          <w:bCs/>
+          <w:sz w:val="24"/>
+          <w:szCs w:val="24"/>
+        </w:rPr>
+        <w:lastRenderedPageBreak/>
+        <w:t xml:space="preserve"> Descrição: Correções de bugs, atualizações e suporte aos usuários.</w:t>
+      </w:r>
+    </w:p>
+    <w:p>
+      <w:pPr>
+        <w:jc w:val="both"/>
+        <w:rPr>
+          <w:rFonts w:ascii="Times New Roman" w:hAnsi="Times New Roman" w:cs="Times New Roman"/>
+          <w:bCs/>
+          <w:sz w:val="24"/>
+          <w:szCs w:val="24"/>
+        </w:rPr>
+      </w:pPr>
+      <w:r>
+        <w:rPr>
+          <w:rFonts w:ascii="Times New Roman" w:hAnsi="Times New Roman" w:cs="Times New Roman"/>
+          <w:bCs/>
+          <w:sz w:val="24"/>
+          <w:szCs w:val="24"/>
+        </w:rPr>
+        <w:t xml:space="preserve">  </w:t>
+      </w:r>
+      <w:r>
+        <w:rPr>
+          <w:rFonts w:ascii="Times New Roman" w:hAnsi="Times New Roman" w:cs="Times New Roman"/>
+          <w:bCs/>
+          <w:sz w:val="24"/>
+          <w:szCs w:val="24"/>
+        </w:rPr>
+        <w:tab/>
+      </w:r>
+      <w:r>
+        <w:rPr>
+          <w:rFonts w:ascii="Times New Roman" w:hAnsi="Times New Roman" w:cs="Times New Roman"/>
+          <w:bCs/>
+          <w:sz w:val="24"/>
+          <w:szCs w:val="24"/>
+        </w:rPr>
+        <w:t>Custos: R$ 1.000 a R$ 5.000 por mês.</w:t>
+      </w:r>
+    </w:p>
+    <w:p>
+      <w:pPr>
+        <w:jc w:val="both"/>
+        <w:rPr>
+          <w:rFonts w:ascii="Times New Roman" w:hAnsi="Times New Roman" w:cs="Times New Roman"/>
+          <w:b/>
+          <w:sz w:val="24"/>
+          <w:szCs w:val="24"/>
+        </w:rPr>
+      </w:pPr>
+      <w:r>
+        <w:rPr>
+          <w:rFonts w:ascii="Times New Roman" w:hAnsi="Times New Roman" w:cs="Times New Roman"/>
+          <w:b/>
+          <w:sz w:val="24"/>
+          <w:szCs w:val="24"/>
+        </w:rPr>
+        <w:t>Treinamento e Documentação</w:t>
+      </w:r>
+    </w:p>
+    <w:p>
+      <w:pPr>
+        <w:jc w:val="both"/>
+        <w:rPr>
+          <w:rFonts w:ascii="Times New Roman" w:hAnsi="Times New Roman" w:cs="Times New Roman"/>
+          <w:bCs/>
+          <w:sz w:val="24"/>
+          <w:szCs w:val="24"/>
+        </w:rPr>
+      </w:pPr>
+      <w:r>
+        <w:rPr>
+          <w:rFonts w:ascii="Times New Roman" w:hAnsi="Times New Roman" w:cs="Times New Roman"/>
+          <w:bCs/>
+          <w:sz w:val="24"/>
+          <w:szCs w:val="24"/>
+        </w:rPr>
+        <w:t xml:space="preserve">  </w:t>
+      </w:r>
+      <w:r>
+        <w:rPr>
+          <w:rFonts w:ascii="Times New Roman" w:hAnsi="Times New Roman" w:cs="Times New Roman"/>
+          <w:bCs/>
+          <w:sz w:val="24"/>
+          <w:szCs w:val="24"/>
+        </w:rPr>
+        <w:tab/>
+      </w:r>
+      <w:r>
+        <w:rPr>
+          <w:rFonts w:ascii="Times New Roman" w:hAnsi="Times New Roman" w:cs="Times New Roman"/>
+          <w:bCs/>
+          <w:sz w:val="24"/>
+          <w:szCs w:val="24"/>
+        </w:rPr>
+        <w:t>Descrição: Criação de manuais de usuário e sessões de treinamento.</w:t>
+      </w:r>
+    </w:p>
+    <w:p>
+      <w:pPr>
+        <w:jc w:val="both"/>
+        <w:rPr>
+          <w:rFonts w:ascii="Times New Roman" w:hAnsi="Times New Roman" w:cs="Times New Roman"/>
+          <w:bCs/>
+          <w:sz w:val="24"/>
+          <w:szCs w:val="24"/>
+        </w:rPr>
+      </w:pPr>
+      <w:r>
+        <w:rPr>
+          <w:rFonts w:ascii="Times New Roman" w:hAnsi="Times New Roman" w:cs="Times New Roman"/>
+          <w:bCs/>
+          <w:sz w:val="24"/>
+          <w:szCs w:val="24"/>
+        </w:rPr>
+        <w:t xml:space="preserve"> </w:t>
+      </w:r>
+      <w:r>
+        <w:rPr>
+          <w:rFonts w:ascii="Times New Roman" w:hAnsi="Times New Roman" w:cs="Times New Roman"/>
+          <w:bCs/>
+          <w:sz w:val="24"/>
+          <w:szCs w:val="24"/>
+        </w:rPr>
+        <w:tab/>
+      </w:r>
+      <w:r>
+        <w:rPr>
+          <w:rFonts w:ascii="Times New Roman" w:hAnsi="Times New Roman" w:cs="Times New Roman"/>
+          <w:bCs/>
+          <w:sz w:val="24"/>
+          <w:szCs w:val="24"/>
+        </w:rPr>
+        <w:t xml:space="preserve"> Custos: R$ 2.000 a R$ 5.000.</w:t>
+      </w:r>
+    </w:p>
+    <w:p>
+      <w:pPr>
+        <w:jc w:val="both"/>
+        <w:rPr>
+          <w:rFonts w:ascii="Times New Roman" w:hAnsi="Times New Roman" w:cs="Times New Roman"/>
+          <w:b/>
+          <w:sz w:val="24"/>
+          <w:szCs w:val="24"/>
+        </w:rPr>
+      </w:pPr>
+      <w:r>
+        <w:rPr>
+          <w:rFonts w:ascii="Times New Roman" w:hAnsi="Times New Roman" w:cs="Times New Roman"/>
+          <w:b/>
+          <w:sz w:val="24"/>
+          <w:szCs w:val="24"/>
+        </w:rPr>
+        <w:t>Marketing e Lançamento</w:t>
+      </w:r>
+    </w:p>
+    <w:p>
+      <w:pPr>
+        <w:jc w:val="both"/>
+        <w:rPr>
+          <w:rFonts w:ascii="Times New Roman" w:hAnsi="Times New Roman" w:cs="Times New Roman"/>
+          <w:bCs/>
+          <w:sz w:val="24"/>
+          <w:szCs w:val="24"/>
+        </w:rPr>
+      </w:pPr>
+      <w:r>
+        <w:rPr>
+          <w:rFonts w:ascii="Times New Roman" w:hAnsi="Times New Roman" w:cs="Times New Roman"/>
+          <w:bCs/>
+          <w:sz w:val="24"/>
+          <w:szCs w:val="24"/>
+        </w:rPr>
+        <w:t xml:space="preserve"> </w:t>
+      </w:r>
+      <w:r>
+        <w:rPr>
+          <w:rFonts w:ascii="Times New Roman" w:hAnsi="Times New Roman" w:cs="Times New Roman"/>
+          <w:bCs/>
+          <w:sz w:val="24"/>
+          <w:szCs w:val="24"/>
+        </w:rPr>
+        <w:tab/>
+      </w:r>
+      <w:r>
+        <w:rPr>
+          <w:rFonts w:ascii="Times New Roman" w:hAnsi="Times New Roman" w:cs="Times New Roman"/>
+          <w:bCs/>
+          <w:sz w:val="24"/>
+          <w:szCs w:val="24"/>
+        </w:rPr>
+        <w:t>Descrição: Estratégias de marketing para promover o sistema.</w:t>
+      </w:r>
+    </w:p>
+    <w:p>
+      <w:pPr>
+        <w:ind w:firstLine="708"/>
+        <w:jc w:val="both"/>
+        <w:rPr>
+          <w:rFonts w:ascii="Times New Roman" w:hAnsi="Times New Roman" w:cs="Times New Roman"/>
+          <w:bCs/>
+          <w:sz w:val="24"/>
+          <w:szCs w:val="24"/>
+        </w:rPr>
+      </w:pPr>
+      <w:r>
+        <w:rPr>
+          <w:rFonts w:ascii="Times New Roman" w:hAnsi="Times New Roman" w:cs="Times New Roman"/>
+          <w:bCs/>
+          <w:sz w:val="24"/>
+          <w:szCs w:val="24"/>
+        </w:rPr>
+        <w:t xml:space="preserve"> Custos: R$ 1.000 a R$ 5.000.</w:t>
+      </w:r>
+    </w:p>
+    <w:p>
+      <w:pPr>
+        <w:jc w:val="both"/>
+        <w:rPr>
+          <w:rFonts w:ascii="Times New Roman" w:hAnsi="Times New Roman" w:cs="Times New Roman"/>
+          <w:b/>
+          <w:sz w:val="24"/>
+          <w:szCs w:val="24"/>
+        </w:rPr>
+      </w:pPr>
+      <w:r>
+        <w:rPr>
+          <w:rFonts w:ascii="Times New Roman" w:hAnsi="Times New Roman" w:cs="Times New Roman"/>
+          <w:b/>
+          <w:sz w:val="24"/>
+          <w:szCs w:val="24"/>
+        </w:rPr>
+        <w:t>Resumo dos Custos Estimados</w:t>
+      </w:r>
+    </w:p>
+    <w:p>
+      <w:pPr>
+        <w:ind w:firstLine="708"/>
+        <w:jc w:val="both"/>
+        <w:rPr>
+          <w:rFonts w:ascii="Times New Roman" w:hAnsi="Times New Roman" w:cs="Times New Roman"/>
+          <w:bCs/>
+          <w:sz w:val="24"/>
+          <w:szCs w:val="24"/>
+        </w:rPr>
+      </w:pPr>
+      <w:r>
+        <w:rPr>
+          <w:rFonts w:ascii="Times New Roman" w:hAnsi="Times New Roman" w:cs="Times New Roman"/>
+          <w:bCs/>
+          <w:sz w:val="24"/>
+          <w:szCs w:val="24"/>
+        </w:rPr>
+        <w:t>Total Estimado: R$ 20.000 a R$ 80.000+ (dependendo da complexidade e duração do projeto).</w:t>
+      </w:r>
+    </w:p>
+    <w:p>
+      <w:pPr>
+        <w:jc w:val="both"/>
+        <w:rPr>
+          <w:rFonts w:ascii="Times New Roman" w:hAnsi="Times New Roman" w:cs="Times New Roman"/>
+          <w:bCs/>
+          <w:sz w:val="24"/>
+          <w:szCs w:val="24"/>
+        </w:rPr>
+      </w:pPr>
+      <w:r>
+        <w:rPr>
+          <w:rFonts w:ascii="Times New Roman" w:hAnsi="Times New Roman" w:cs="Times New Roman"/>
+          <w:bCs/>
+          <w:sz w:val="24"/>
+          <w:szCs w:val="24"/>
+        </w:rPr>
+        <w:tab/>
+      </w:r>
+      <w:r>
+        <w:rPr>
+          <w:rFonts w:ascii="Times New Roman" w:hAnsi="Times New Roman" w:cs="Times New Roman"/>
+          <w:bCs/>
+          <w:sz w:val="24"/>
+          <w:szCs w:val="24"/>
+        </w:rPr>
+        <w:t xml:space="preserve">Essas estimativas podem variar bastante com base nas especificidades do projeto e nas escolhas feitas ao longo do desenvolvimento. É importante planejar cuidadosamente e considerar a possibilidade de custos imprevistos. </w:t>
+      </w:r>
+    </w:p>
+    <w:p>
+      <w:pPr>
+        <w:jc w:val="both"/>
+        <w:rPr>
+          <w:rFonts w:ascii="Times New Roman" w:hAnsi="Times New Roman" w:cs="Times New Roman"/>
+          <w:bCs/>
+          <w:sz w:val="24"/>
+          <w:szCs w:val="24"/>
+        </w:rPr>
+      </w:pPr>
     </w:p>
     <w:p>
       <w:pPr>
         <w:pStyle w:val="PargrafodaLista"/>
-        <w:numPr>
-          <w:ilvl w:val="0"/>
-          <w:numId w:val="6"/>
-        </w:numPr>
-        <w:jc w:val="both"/>
-        <w:rPr>
-          <w:rFonts w:ascii="Times New Roman" w:hAnsi="Times New Roman" w:cs="Times New Roman"/>
-          <w:sz w:val="24"/>
-          <w:szCs w:val="24"/>
-        </w:rPr>
-      </w:pPr>
-      <w:r>
-        <w:rPr>
-          <w:rFonts w:ascii="Times New Roman" w:hAnsi="Times New Roman" w:cs="Times New Roman"/>
-          <w:sz w:val="24"/>
-          <w:szCs w:val="24"/>
-        </w:rPr>
-        <w:t xml:space="preserve">Desenvolvedor </w:t>
-      </w:r>
-      <w:proofErr w:type="spellStart"/>
-      <w:r>
-        <w:rPr>
-          <w:rFonts w:ascii="Times New Roman" w:hAnsi="Times New Roman" w:cs="Times New Roman"/>
-          <w:sz w:val="24"/>
-          <w:szCs w:val="24"/>
-        </w:rPr>
-        <w:t>FullStack</w:t>
-      </w:r>
-      <w:proofErr w:type="spellEnd"/>
-      <w:r>
-        <w:rPr>
-          <w:rFonts w:ascii="Times New Roman" w:hAnsi="Times New Roman" w:cs="Times New Roman"/>
-          <w:sz w:val="24"/>
-          <w:szCs w:val="24"/>
-        </w:rPr>
-        <w:t xml:space="preserve"> – Sênior – 1 = 10.000</w:t>
-      </w:r>
-    </w:p>
-    <w:p>
-      <w:pPr>
-        <w:pStyle w:val="PargrafodaLista"/>
-        <w:numPr>
-          <w:ilvl w:val="0"/>
-          <w:numId w:val="6"/>
-        </w:numPr>
-        <w:jc w:val="both"/>
-        <w:rPr>
-          <w:rFonts w:ascii="Times New Roman" w:hAnsi="Times New Roman" w:cs="Times New Roman"/>
-          <w:sz w:val="24"/>
-          <w:szCs w:val="24"/>
-        </w:rPr>
-      </w:pPr>
-      <w:r>
-        <w:rPr>
-          <w:rFonts w:ascii="Times New Roman" w:hAnsi="Times New Roman" w:cs="Times New Roman"/>
-          <w:sz w:val="24"/>
-          <w:szCs w:val="24"/>
-        </w:rPr>
-        <w:t xml:space="preserve">Desenvolvedor </w:t>
-      </w:r>
-      <w:proofErr w:type="spellStart"/>
-      <w:r>
-        <w:rPr>
-          <w:rFonts w:ascii="Times New Roman" w:hAnsi="Times New Roman" w:cs="Times New Roman"/>
-          <w:sz w:val="24"/>
-          <w:szCs w:val="24"/>
-        </w:rPr>
-        <w:t>FullStack</w:t>
-      </w:r>
-      <w:proofErr w:type="spellEnd"/>
-      <w:r>
-        <w:rPr>
-          <w:rFonts w:ascii="Times New Roman" w:hAnsi="Times New Roman" w:cs="Times New Roman"/>
-          <w:sz w:val="24"/>
-          <w:szCs w:val="24"/>
-        </w:rPr>
-        <w:t xml:space="preserve"> – Pleno – 1 = 5.000</w:t>
-      </w:r>
-    </w:p>
-    <w:p>
-      <w:pPr>
-        <w:pStyle w:val="PargrafodaLista"/>
-        <w:numPr>
-          <w:ilvl w:val="0"/>
-          <w:numId w:val="6"/>
-        </w:numPr>
-        <w:jc w:val="both"/>
-        <w:rPr>
-          <w:rFonts w:ascii="Times New Roman" w:hAnsi="Times New Roman" w:cs="Times New Roman"/>
-          <w:sz w:val="24"/>
-          <w:szCs w:val="24"/>
-        </w:rPr>
-      </w:pPr>
-      <w:r>
-        <w:rPr>
-          <w:rFonts w:ascii="Times New Roman" w:hAnsi="Times New Roman" w:cs="Times New Roman"/>
-          <w:sz w:val="24"/>
-          <w:szCs w:val="24"/>
-        </w:rPr>
-        <w:t xml:space="preserve">Desenvolvedor </w:t>
-      </w:r>
-      <w:proofErr w:type="spellStart"/>
-      <w:r>
-        <w:rPr>
-          <w:rFonts w:ascii="Times New Roman" w:hAnsi="Times New Roman" w:cs="Times New Roman"/>
-          <w:sz w:val="24"/>
-          <w:szCs w:val="24"/>
-        </w:rPr>
-        <w:t>FullStack</w:t>
-      </w:r>
-      <w:proofErr w:type="spellEnd"/>
-      <w:r>
-        <w:rPr>
-          <w:rFonts w:ascii="Times New Roman" w:hAnsi="Times New Roman" w:cs="Times New Roman"/>
-          <w:sz w:val="24"/>
-          <w:szCs w:val="24"/>
-        </w:rPr>
-        <w:t xml:space="preserve"> – Junior – 1 = 3.000</w:t>
-      </w:r>
-    </w:p>
-    <w:p>
-      <w:pPr>
-        <w:jc w:val="both"/>
-        <w:rPr>
-          <w:rFonts w:ascii="Times New Roman" w:hAnsi="Times New Roman" w:cs="Times New Roman"/>
-          <w:b/>
-          <w:sz w:val="24"/>
-          <w:szCs w:val="24"/>
-        </w:rPr>
-      </w:pPr>
-      <w:r>
-        <w:rPr>
-          <w:rFonts w:ascii="Times New Roman" w:hAnsi="Times New Roman" w:cs="Times New Roman"/>
-          <w:b/>
-          <w:sz w:val="24"/>
-          <w:szCs w:val="24"/>
-        </w:rPr>
-        <w:t>Custo para o cliente, e lucro estimado.</w:t>
-      </w:r>
-    </w:p>
-    <w:p>
-      <w:pPr>
-        <w:jc w:val="both"/>
-        <w:rPr>
-          <w:rFonts w:ascii="Times New Roman" w:hAnsi="Times New Roman" w:cs="Times New Roman"/>
-          <w:b/>
-          <w:sz w:val="24"/>
-          <w:szCs w:val="24"/>
-        </w:rPr>
-      </w:pPr>
-      <w:r>
-        <w:rPr>
-          <w:rFonts w:ascii="Times New Roman" w:hAnsi="Times New Roman" w:cs="Times New Roman"/>
-          <w:sz w:val="24"/>
-          <w:szCs w:val="24"/>
-        </w:rPr>
-        <w:t>Funcionaria como uma assinatura de serviço</w:t>
-      </w:r>
-      <w:r>
-        <w:rPr>
-          <w:rFonts w:ascii="Times New Roman" w:hAnsi="Times New Roman" w:cs="Times New Roman"/>
-          <w:sz w:val="24"/>
-          <w:szCs w:val="24"/>
-        </w:rPr>
-        <w:t>.</w:t>
-      </w:r>
-    </w:p>
-    <w:p>
-      <w:pPr>
-        <w:jc w:val="both"/>
-        <w:rPr>
-          <w:rFonts w:ascii="Times New Roman" w:hAnsi="Times New Roman" w:cs="Times New Roman"/>
-          <w:b/>
-          <w:sz w:val="24"/>
-          <w:szCs w:val="24"/>
-        </w:rPr>
-      </w:pPr>
-      <w:r>
-        <w:rPr>
-          <w:rFonts w:ascii="Times New Roman" w:hAnsi="Times New Roman" w:cs="Times New Roman"/>
-          <w:b/>
-          <w:sz w:val="24"/>
-          <w:szCs w:val="24"/>
-        </w:rPr>
-        <w:t xml:space="preserve">Divulgação do produto </w:t>
-      </w:r>
-    </w:p>
-    <w:p>
-      <w:pPr>
-        <w:ind w:firstLine="708"/>
-        <w:jc w:val="both"/>
-        <w:rPr>
-          <w:rFonts w:ascii="Times New Roman" w:hAnsi="Times New Roman" w:cs="Times New Roman"/>
-          <w:b/>
-          <w:sz w:val="24"/>
-          <w:szCs w:val="24"/>
-        </w:rPr>
-      </w:pPr>
-      <w:r>
-        <w:rPr>
-          <w:rFonts w:ascii="Times New Roman" w:hAnsi="Times New Roman" w:cs="Times New Roman"/>
-          <w:sz w:val="24"/>
-          <w:szCs w:val="24"/>
-        </w:rPr>
-        <w:t>O produto deve ser anunciado através das mídias sociais</w:t>
-      </w:r>
-      <w:r>
-        <w:rPr>
-          <w:rFonts w:ascii="Times New Roman" w:hAnsi="Times New Roman" w:cs="Times New Roman"/>
-          <w:sz w:val="24"/>
-          <w:szCs w:val="24"/>
-        </w:rPr>
-        <w:t>,</w:t>
-      </w:r>
-      <w:r>
-        <w:rPr>
-          <w:rFonts w:ascii="Times New Roman" w:hAnsi="Times New Roman" w:cs="Times New Roman"/>
-          <w:sz w:val="24"/>
-          <w:szCs w:val="24"/>
-        </w:rPr>
-        <w:t xml:space="preserve"> ex</w:t>
-      </w:r>
-      <w:r>
-        <w:rPr>
-          <w:rFonts w:ascii="Times New Roman" w:hAnsi="Times New Roman" w:cs="Times New Roman"/>
-          <w:sz w:val="24"/>
-          <w:szCs w:val="24"/>
-        </w:rPr>
-        <w:t>emplo</w:t>
-      </w:r>
-      <w:r>
-        <w:rPr>
-          <w:rFonts w:ascii="Times New Roman" w:hAnsi="Times New Roman" w:cs="Times New Roman"/>
-          <w:sz w:val="24"/>
-          <w:szCs w:val="24"/>
-        </w:rPr>
-        <w:t xml:space="preserve">: </w:t>
-      </w:r>
-      <w:proofErr w:type="spellStart"/>
-      <w:r>
-        <w:rPr>
-          <w:rFonts w:ascii="Times New Roman" w:hAnsi="Times New Roman" w:cs="Times New Roman"/>
-          <w:sz w:val="24"/>
-          <w:szCs w:val="24"/>
-        </w:rPr>
-        <w:t>Instragram</w:t>
-      </w:r>
-      <w:proofErr w:type="spellEnd"/>
-      <w:r>
-        <w:rPr>
-          <w:rFonts w:ascii="Times New Roman" w:hAnsi="Times New Roman" w:cs="Times New Roman"/>
-          <w:sz w:val="24"/>
-          <w:szCs w:val="24"/>
-        </w:rPr>
-        <w:t xml:space="preserve">, </w:t>
-      </w:r>
-      <w:proofErr w:type="spellStart"/>
-      <w:r>
-        <w:rPr>
-          <w:rFonts w:ascii="Times New Roman" w:hAnsi="Times New Roman" w:cs="Times New Roman"/>
-          <w:sz w:val="24"/>
-          <w:szCs w:val="24"/>
-        </w:rPr>
-        <w:t>Youtube</w:t>
-      </w:r>
-      <w:proofErr w:type="spellEnd"/>
-      <w:r>
-        <w:rPr>
-          <w:rFonts w:ascii="Times New Roman" w:hAnsi="Times New Roman" w:cs="Times New Roman"/>
-          <w:sz w:val="24"/>
-          <w:szCs w:val="24"/>
-        </w:rPr>
-        <w:t xml:space="preserve"> e Google, com objetivo principal o espalhamento do nosso produto.</w:t>
-      </w:r>
-    </w:p>
-    <w:p>
-      <w:pPr>
-        <w:ind w:firstLine="360"/>
-        <w:jc w:val="both"/>
-        <w:rPr>
-          <w:rFonts w:ascii="Times New Roman" w:hAnsi="Times New Roman" w:cs="Times New Roman"/>
-          <w:b/>
-          <w:sz w:val="24"/>
-          <w:szCs w:val="24"/>
-        </w:rPr>
-      </w:pPr>
-      <w:r>
-        <w:rPr>
-          <w:rFonts w:ascii="Times New Roman" w:hAnsi="Times New Roman" w:cs="Times New Roman"/>
+        <w:jc w:val="both"/>
+        <w:rPr>
+          <w:rFonts w:ascii="Times New Roman" w:hAnsi="Times New Roman" w:cs="Times New Roman"/>
+          <w:bCs/>
+          <w:sz w:val="24"/>
+          <w:szCs w:val="24"/>
+        </w:rPr>
+      </w:pPr>
+      <w:r>
+        <w:rPr>
+          <w:rFonts w:ascii="Times New Roman" w:hAnsi="Times New Roman" w:cs="Times New Roman"/>
+          <w:bCs/>
           <w:sz w:val="24"/>
           <w:szCs w:val="24"/>
         </w:rPr>
@@ -1343,119 +2201,7 @@
       <w:r>
         <w:rPr>
           <w:rFonts w:ascii="Times New Roman" w:hAnsi="Times New Roman" w:cs="Times New Roman"/>
-          <w:sz w:val="24"/>
-          <w:szCs w:val="24"/>
-        </w:rPr>
-        <w:t>Em todos os anúncios deverão ter um link que direcionará o cliente</w:t>
-      </w:r>
-      <w:r>
-        <w:rPr>
-          <w:rFonts w:ascii="Times New Roman" w:hAnsi="Times New Roman" w:cs="Times New Roman"/>
-          <w:sz w:val="24"/>
-          <w:szCs w:val="24"/>
-        </w:rPr>
-        <w:t xml:space="preserve"> </w:t>
-      </w:r>
-      <w:r>
-        <w:rPr>
-          <w:rFonts w:ascii="Times New Roman" w:hAnsi="Times New Roman" w:cs="Times New Roman"/>
-          <w:sz w:val="24"/>
-          <w:szCs w:val="24"/>
-        </w:rPr>
-        <w:t xml:space="preserve">ao nosso </w:t>
-      </w:r>
-      <w:r>
-        <w:rPr>
-          <w:rFonts w:ascii="Times New Roman" w:hAnsi="Times New Roman" w:cs="Times New Roman"/>
-          <w:sz w:val="24"/>
-          <w:szCs w:val="24"/>
-        </w:rPr>
-        <w:t>aplicativo oficial.</w:t>
-      </w:r>
-      <w:bookmarkStart w:id="0" w:name="_GoBack"/>
-      <w:bookmarkEnd w:id="0"/>
-      <w:r>
-        <w:rPr>
-          <w:rFonts w:ascii="Times New Roman" w:hAnsi="Times New Roman" w:cs="Times New Roman"/>
-          <w:b/>
-          <w:sz w:val="24"/>
-          <w:szCs w:val="24"/>
-        </w:rPr>
-        <w:t xml:space="preserve">                                   </w:t>
-      </w:r>
-    </w:p>
-    <w:p>
-      <w:pPr>
-        <w:pStyle w:val="PargrafodaLista"/>
-        <w:jc w:val="both"/>
-        <w:rPr>
-          <w:rFonts w:ascii="Times New Roman" w:hAnsi="Times New Roman" w:cs="Times New Roman"/>
-          <w:b/>
-          <w:sz w:val="24"/>
-          <w:szCs w:val="24"/>
-        </w:rPr>
-      </w:pPr>
-    </w:p>
-    <w:p>
-      <w:pPr>
-        <w:pStyle w:val="PargrafodaLista"/>
-        <w:jc w:val="both"/>
-        <w:rPr>
-          <w:rFonts w:ascii="Times New Roman" w:hAnsi="Times New Roman" w:cs="Times New Roman"/>
-          <w:b/>
-          <w:sz w:val="24"/>
-          <w:szCs w:val="24"/>
-        </w:rPr>
-      </w:pPr>
-    </w:p>
-    <w:p>
-      <w:pPr>
-        <w:pStyle w:val="PargrafodaLista"/>
-        <w:jc w:val="both"/>
-        <w:rPr>
-          <w:rFonts w:ascii="Times New Roman" w:hAnsi="Times New Roman" w:cs="Times New Roman"/>
-          <w:b/>
-          <w:sz w:val="24"/>
-          <w:szCs w:val="24"/>
-        </w:rPr>
-      </w:pPr>
-    </w:p>
-    <w:p>
-      <w:pPr>
-        <w:pStyle w:val="PargrafodaLista"/>
-        <w:jc w:val="both"/>
-        <w:rPr>
-          <w:rFonts w:ascii="Times New Roman" w:hAnsi="Times New Roman" w:cs="Times New Roman"/>
-          <w:b/>
-          <w:sz w:val="24"/>
-          <w:szCs w:val="24"/>
-        </w:rPr>
-      </w:pPr>
-    </w:p>
-    <w:p>
-      <w:pPr>
-        <w:pStyle w:val="PargrafodaLista"/>
-        <w:jc w:val="both"/>
-        <w:rPr>
-          <w:rFonts w:ascii="Times New Roman" w:hAnsi="Times New Roman" w:cs="Times New Roman"/>
-          <w:b/>
-          <w:sz w:val="24"/>
-          <w:szCs w:val="24"/>
-        </w:rPr>
-      </w:pPr>
-      <w:r>
-        <w:rPr>
-          <w:rFonts w:ascii="Times New Roman" w:hAnsi="Times New Roman" w:cs="Times New Roman"/>
-          <w:b/>
-          <w:sz w:val="24"/>
-          <w:szCs w:val="24"/>
-        </w:rPr>
-        <w:t xml:space="preserve"> </w:t>
-      </w:r>
-      <w:r>
-        <w:rPr>
-          <w:rFonts w:ascii="Times New Roman" w:hAnsi="Times New Roman" w:cs="Times New Roman"/>
-          <w:b/>
+          <w:bCs/>
           <w:sz w:val="24"/>
           <w:szCs w:val="24"/>
         </w:rPr>
@@ -1473,7 +2219,7 @@
 </file>
 
 <file path=word/numbering.xml><?xml version="1.0" encoding="utf-8"?>
-<w:numbering xmlns:wpc="http://schemas.microsoft.com/office/word/2010/wordprocessingCanvas" xmlns:cx="http://schemas.microsoft.com/office/drawing/2014/chartex" xmlns:cx1="http://schemas.microsoft.com/office/drawing/2015/9/8/chartex" xmlns:cx2="http://schemas.microsoft.com/office/drawing/2015/10/21/chartex" xmlns:cx3="http://schemas.microsoft.com/office/drawing/2016/5/9/chartex" xmlns:cx4="http://schemas.microsoft.com/office/drawing/2016/5/10/chartex" xmlns:cx5="http://schemas.microsoft.com/office/drawing/2016/5/11/chartex" xmlns:cx6="http://schemas.microsoft.com/office/drawing/2016/5/12/chartex" xmlns:cx7="http://schemas.microsoft.com/office/drawing/2016/5/13/chartex" xmlns:cx8="http://schemas.microsoft.com/office/drawing/2016/5/14/chartex" xmlns:mc="http://schemas.openxmlformats.org/markup-compatibility/2006" xmlns:aink="http://schemas.microsoft.com/office/drawing/2016/ink" xmlns:am3d="http://schemas.microsoft.com/office/drawing/2017/model3d" xmlns:o="urn:schemas-microsoft-com:office:office" xmlns:r="http://schemas.openxmlformats.org/officeDocument/2006/relationships" xmlns:m="http://schemas.openxmlformats.org/officeDocument/2006/math" xmlns:v="urn:schemas-microsoft-com:vml" xmlns:wp14="http://schemas.microsoft.com/office/word/2010/wordprocessingDrawing" xmlns:wp="http://schemas.openxmlformats.org/drawingml/2006/wordprocessingDrawing" xmlns:w10="urn:schemas-microsoft-com:office:word" xmlns:w="http://schemas.openxmlformats.org/wordprocessingml/2006/main" xmlns:w14="http://schemas.microsoft.com/office/word/2010/wordml" xmlns:w15="http://schemas.microsoft.com/office/word/2012/wordml" xmlns:w16cid="http://schemas.microsoft.com/office/word/2016/wordml/cid" xmlns:w16se="http://schemas.microsoft.com/office/word/2015/wordml/symex" xmlns:wpg="http://schemas.microsoft.com/office/word/2010/wordprocessingGroup" xmlns:wpi="http://schemas.microsoft.com/office/word/2010/wordprocessingInk" xmlns:wne="http://schemas.microsoft.com/office/word/2006/wordml" xmlns:wps="http://schemas.microsoft.com/office/word/2010/wordprocessingShape" mc:Ignorable="w14 w15 w16se w16cid wp14">
+<w:numbering xmlns:wpc="http://schemas.microsoft.com/office/word/2010/wordprocessingCanvas" xmlns:cx="http://schemas.microsoft.com/office/drawing/2014/chartex" xmlns:cx1="http://schemas.microsoft.com/office/drawing/2015/9/8/chartex" xmlns:cx2="http://schemas.microsoft.com/office/drawing/2015/10/21/chartex" xmlns:cx3="http://schemas.microsoft.com/office/drawing/2016/5/9/chartex" xmlns:cx4="http://schemas.microsoft.com/office/drawing/2016/5/10/chartex" xmlns:cx5="http://schemas.microsoft.com/office/drawing/2016/5/11/chartex" xmlns:cx6="http://schemas.microsoft.com/office/drawing/2016/5/12/chartex" xmlns:cx7="http://schemas.microsoft.com/office/drawing/2016/5/13/chartex" xmlns:cx8="http://schemas.microsoft.com/office/drawing/2016/5/14/chartex" xmlns:mc="http://schemas.openxmlformats.org/markup-compatibility/2006" xmlns:aink="http://schemas.microsoft.com/office/drawing/2016/ink" xmlns:am3d="http://schemas.microsoft.com/office/drawing/2017/model3d" xmlns:o="urn:schemas-microsoft-com:office:office" xmlns:oel="http://schemas.microsoft.com/office/2019/extlst" xmlns:r="http://schemas.openxmlformats.org/officeDocument/2006/relationships" xmlns:m="http://schemas.openxmlformats.org/officeDocument/2006/math" xmlns:v="urn:schemas-microsoft-com:vml" xmlns:wp14="http://schemas.microsoft.com/office/word/2010/wordprocessingDrawing" xmlns:wp="http://schemas.openxmlformats.org/drawingml/2006/wordprocessingDrawing" xmlns:w10="urn:schemas-microsoft-com:office:word" xmlns:w="http://schemas.openxmlformats.org/wordprocessingml/2006/main" xmlns:w14="http://schemas.microsoft.com/office/word/2010/wordml" xmlns:w15="http://schemas.microsoft.com/office/word/2012/wordml" xmlns:w16cex="http://schemas.microsoft.com/office/word/2018/wordml/cex" xmlns:w16cid="http://schemas.microsoft.com/office/word/2016/wordml/cid" xmlns:w16="http://schemas.microsoft.com/office/word/2018/wordml" xmlns:w16du="http://schemas.microsoft.com/office/word/2023/wordml/word16du" xmlns:w16sdtdh="http://schemas.microsoft.com/office/word/2020/wordml/sdtdatahash" xmlns:w16se="http://schemas.microsoft.com/office/word/2015/wordml/symex" xmlns:wpg="http://schemas.microsoft.com/office/word/2010/wordprocessingGroup" xmlns:wpi="http://schemas.microsoft.com/office/word/2010/wordprocessingInk" xmlns:wne="http://schemas.microsoft.com/office/word/2006/wordml" xmlns:wps="http://schemas.microsoft.com/office/word/2010/wordprocessingShape" mc:Ignorable="w14 w15 w16se w16cid w16 w16cex w16sdtdh w16du wp14">
   <w:abstractNum w:abstractNumId="0" w15:restartNumberingAfterBreak="0">
     <w:nsid w:val="18C904D8"/>
     <w:multiLevelType w:val="hybridMultilevel"/>
@@ -2084,29 +2830,29 @@
       </w:pPr>
     </w:lvl>
   </w:abstractNum>
-  <w:num w:numId="1">
+  <w:num w:numId="1" w16cid:durableId="310254628">
     <w:abstractNumId w:val="4"/>
   </w:num>
-  <w:num w:numId="2">
+  <w:num w:numId="2" w16cid:durableId="307321657">
     <w:abstractNumId w:val="0"/>
   </w:num>
-  <w:num w:numId="3">
+  <w:num w:numId="3" w16cid:durableId="1375931775">
     <w:abstractNumId w:val="5"/>
   </w:num>
-  <w:num w:numId="4">
+  <w:num w:numId="4" w16cid:durableId="2052881834">
     <w:abstractNumId w:val="3"/>
   </w:num>
-  <w:num w:numId="5">
+  <w:num w:numId="5" w16cid:durableId="991182211">
     <w:abstractNumId w:val="2"/>
   </w:num>
-  <w:num w:numId="6">
+  <w:num w:numId="6" w16cid:durableId="1760905563">
     <w:abstractNumId w:val="1"/>
   </w:num>
 </w:numbering>
 </file>
 
 <file path=word/styles.xml><?xml version="1.0" encoding="utf-8"?>
-<w:styles xmlns:mc="http://schemas.openxmlformats.org/markup-compatibility/2006" xmlns:r="http://schemas.openxmlformats.org/officeDocument/2006/relationships" xmlns:w="http://schemas.openxmlformats.org/wordprocessingml/2006/main" xmlns:w14="http://schemas.microsoft.com/office/word/2010/wordml" xmlns:w15="http://schemas.microsoft.com/office/word/2012/wordml" xmlns:w16cid="http://schemas.microsoft.com/office/word/2016/wordml/cid" xmlns:w16se="http://schemas.microsoft.com/office/word/2015/wordml/symex" mc:Ignorable="w14 w15 w16se w16cid">
+<w:styles xmlns:mc="http://schemas.openxmlformats.org/markup-compatibility/2006" xmlns:r="http://schemas.openxmlformats.org/officeDocument/2006/relationships" xmlns:w="http://schemas.openxmlformats.org/wordprocessingml/2006/main" xmlns:w14="http://schemas.microsoft.com/office/word/2010/wordml" xmlns:w15="http://schemas.microsoft.com/office/word/2012/wordml" xmlns:w16cex="http://schemas.microsoft.com/office/word/2018/wordml/cex" xmlns:w16cid="http://schemas.microsoft.com/office/word/2016/wordml/cid" xmlns:w16="http://schemas.microsoft.com/office/word/2018/wordml" xmlns:w16du="http://schemas.microsoft.com/office/word/2023/wordml/word16du" xmlns:w16sdtdh="http://schemas.microsoft.com/office/word/2020/wordml/sdtdatahash" xmlns:w16se="http://schemas.microsoft.com/office/word/2015/wordml/symex" mc:Ignorable="w14 w15 w16se w16cid w16 w16cex w16sdtdh w16du">
   <w:docDefaults>
     <w:rPrDefault>
       <w:rPr>
@@ -2122,7 +2868,7 @@
       </w:pPr>
     </w:pPrDefault>
   </w:docDefaults>
-  <w:latentStyles w:defLockedState="0" w:defUIPriority="99" w:defSemiHidden="0" w:defUnhideWhenUsed="0" w:defQFormat="0" w:count="375">
+  <w:latentStyles w:defLockedState="0" w:defUIPriority="99" w:defSemiHidden="0" w:defUnhideWhenUsed="0" w:defQFormat="0" w:count="376">
     <w:lsdException w:name="Normal" w:uiPriority="0" w:qFormat="1"/>
     <w:lsdException w:name="heading 1" w:uiPriority="9" w:qFormat="1"/>
     <w:lsdException w:name="heading 2" w:semiHidden="1" w:uiPriority="9" w:unhideWhenUsed="1" w:qFormat="1"/>
@@ -2498,6 +3244,7 @@
     <w:lsdException w:name="Smart Hyperlink" w:semiHidden="1" w:unhideWhenUsed="1"/>
     <w:lsdException w:name="Hashtag" w:semiHidden="1" w:unhideWhenUsed="1"/>
     <w:lsdException w:name="Unresolved Mention" w:semiHidden="1" w:unhideWhenUsed="1"/>
+    <w:lsdException w:name="Smart Link" w:semiHidden="1" w:unhideWhenUsed="1"/>
   </w:latentStyles>
   <w:style w:type="paragraph" w:default="1" w:styleId="Normal">
     <w:name w:val="Normal"/>
@@ -2506,7 +3253,6 @@
   <w:style w:type="character" w:default="1" w:styleId="Fontepargpadro">
     <w:name w:val="Default Paragraph Font"/>
     <w:uiPriority w:val="1"/>
-    <w:semiHidden/>
     <w:unhideWhenUsed/>
   </w:style>
   <w:style w:type="table" w:default="1" w:styleId="Tabelanormal">

</xml_diff>